<commit_message>
Calculator P2 Final Version
Also update the Word doc.
</commit_message>
<xml_diff>
--- a/CS501_Fall2022 _Worksheet2.docx
+++ b/CS501_Fall2022 _Worksheet2.docx
@@ -641,10 +641,337 @@
           <w:b/>
         </w:rPr>
       </w:pPr>
-      <w:r>
-        <w:rPr>
-          <w:b/>
-        </w:rPr>
+    </w:p>
+    <w:p>
+      <w:pPr>
+        <w:ind w:left="-450"/>
+        <w:rPr>
+          <w:b/>
+        </w:rPr>
+      </w:pPr>
+    </w:p>
+    <w:p>
+      <w:pPr>
+        <w:ind w:left="-450"/>
+        <w:rPr>
+          <w:b/>
+        </w:rPr>
+      </w:pPr>
+    </w:p>
+    <w:p>
+      <w:pPr>
+        <w:ind w:left="-450"/>
+        <w:rPr>
+          <w:b/>
+        </w:rPr>
+      </w:pPr>
+    </w:p>
+    <w:p>
+      <w:pPr>
+        <w:ind w:left="-450"/>
+        <w:rPr>
+          <w:b/>
+        </w:rPr>
+      </w:pPr>
+    </w:p>
+    <w:p>
+      <w:pPr>
+        <w:ind w:left="-450"/>
+        <w:rPr>
+          <w:b/>
+        </w:rPr>
+      </w:pPr>
+    </w:p>
+    <w:p>
+      <w:pPr>
+        <w:ind w:left="-450"/>
+        <w:rPr>
+          <w:b/>
+        </w:rPr>
+      </w:pPr>
+    </w:p>
+    <w:p>
+      <w:pPr>
+        <w:ind w:left="-450"/>
+        <w:rPr>
+          <w:b/>
+        </w:rPr>
+      </w:pPr>
+    </w:p>
+    <w:p>
+      <w:pPr>
+        <w:ind w:left="-450"/>
+        <w:rPr>
+          <w:b/>
+        </w:rPr>
+      </w:pPr>
+    </w:p>
+    <w:p>
+      <w:pPr>
+        <w:ind w:left="-450"/>
+        <w:rPr>
+          <w:b/>
+        </w:rPr>
+      </w:pPr>
+    </w:p>
+    <w:p>
+      <w:pPr>
+        <w:ind w:left="-450"/>
+        <w:rPr>
+          <w:b/>
+        </w:rPr>
+      </w:pPr>
+    </w:p>
+    <w:p>
+      <w:pPr>
+        <w:ind w:left="-450"/>
+        <w:rPr>
+          <w:b/>
+        </w:rPr>
+      </w:pPr>
+    </w:p>
+    <w:p>
+      <w:pPr>
+        <w:ind w:left="-450"/>
+        <w:jc w:val="center"/>
+        <w:rPr>
+          <w:b/>
+          <w:sz w:val="40"/>
+          <w:szCs w:val="40"/>
+        </w:rPr>
+      </w:pPr>
+      <w:r>
+        <w:rPr>
+          <w:b/>
+          <w:sz w:val="40"/>
+          <w:szCs w:val="40"/>
+        </w:rPr>
+        <w:lastRenderedPageBreak/>
+        <w:t>Screenshot:</w:t>
+      </w:r>
+    </w:p>
+    <w:p>
+      <w:pPr>
+        <w:ind w:left="-450"/>
+        <w:jc w:val="center"/>
+        <w:rPr>
+          <w:b/>
+          <w:sz w:val="40"/>
+          <w:szCs w:val="40"/>
+        </w:rPr>
+      </w:pPr>
+      <w:r>
+        <w:rPr>
+          <w:b/>
+          <w:noProof/>
+          <w:sz w:val="40"/>
+          <w:szCs w:val="40"/>
+          <w14:ligatures w14:val="standardContextual"/>
+        </w:rPr>
+        <w:drawing>
+          <wp:inline distT="0" distB="0" distL="0" distR="0" wp14:anchorId="0549A243" wp14:editId="04AA078F">
+            <wp:extent cx="2184400" cy="3891920"/>
+            <wp:effectExtent l="0" t="0" r="0" b="0"/>
+            <wp:docPr id="13" name="Picture 13" descr="Graphical user interface, application&#10;&#10;Description automatically generated"/>
+            <wp:cNvGraphicFramePr>
+              <a:graphicFrameLocks xmlns:a="http://schemas.openxmlformats.org/drawingml/2006/main" noChangeAspect="1"/>
+            </wp:cNvGraphicFramePr>
+            <a:graphic xmlns:a="http://schemas.openxmlformats.org/drawingml/2006/main">
+              <a:graphicData uri="http://schemas.openxmlformats.org/drawingml/2006/picture">
+                <pic:pic xmlns:pic="http://schemas.openxmlformats.org/drawingml/2006/picture">
+                  <pic:nvPicPr>
+                    <pic:cNvPr id="13" name="Picture 13" descr="Graphical user interface, application&#10;&#10;Description automatically generated"/>
+                    <pic:cNvPicPr/>
+                  </pic:nvPicPr>
+                  <pic:blipFill>
+                    <a:blip r:embed="rId6" cstate="print">
+                      <a:extLst>
+                        <a:ext uri="{28A0092B-C50C-407E-A947-70E740481C1C}">
+                          <a14:useLocalDpi xmlns:a14="http://schemas.microsoft.com/office/drawing/2010/main" val="0"/>
+                        </a:ext>
+                      </a:extLst>
+                    </a:blip>
+                    <a:stretch>
+                      <a:fillRect/>
+                    </a:stretch>
+                  </pic:blipFill>
+                  <pic:spPr>
+                    <a:xfrm>
+                      <a:off x="0" y="0"/>
+                      <a:ext cx="2218923" cy="3953429"/>
+                    </a:xfrm>
+                    <a:prstGeom prst="rect">
+                      <a:avLst/>
+                    </a:prstGeom>
+                  </pic:spPr>
+                </pic:pic>
+              </a:graphicData>
+            </a:graphic>
+          </wp:inline>
+        </w:drawing>
+      </w:r>
+      <w:r>
+        <w:rPr>
+          <w:b/>
+          <w:noProof/>
+          <w:sz w:val="40"/>
+          <w:szCs w:val="40"/>
+          <w14:ligatures w14:val="standardContextual"/>
+        </w:rPr>
+        <w:drawing>
+          <wp:inline distT="0" distB="0" distL="0" distR="0" wp14:anchorId="27B83923" wp14:editId="78A391B3">
+            <wp:extent cx="2192867" cy="3907003"/>
+            <wp:effectExtent l="0" t="0" r="4445" b="5080"/>
+            <wp:docPr id="14" name="Picture 14" descr="Graphical user interface, application&#10;&#10;Description automatically generated"/>
+            <wp:cNvGraphicFramePr>
+              <a:graphicFrameLocks xmlns:a="http://schemas.openxmlformats.org/drawingml/2006/main" noChangeAspect="1"/>
+            </wp:cNvGraphicFramePr>
+            <a:graphic xmlns:a="http://schemas.openxmlformats.org/drawingml/2006/main">
+              <a:graphicData uri="http://schemas.openxmlformats.org/drawingml/2006/picture">
+                <pic:pic xmlns:pic="http://schemas.openxmlformats.org/drawingml/2006/picture">
+                  <pic:nvPicPr>
+                    <pic:cNvPr id="14" name="Picture 14" descr="Graphical user interface, application&#10;&#10;Description automatically generated"/>
+                    <pic:cNvPicPr/>
+                  </pic:nvPicPr>
+                  <pic:blipFill>
+                    <a:blip r:embed="rId7" cstate="print">
+                      <a:extLst>
+                        <a:ext uri="{28A0092B-C50C-407E-A947-70E740481C1C}">
+                          <a14:useLocalDpi xmlns:a14="http://schemas.microsoft.com/office/drawing/2010/main" val="0"/>
+                        </a:ext>
+                      </a:extLst>
+                    </a:blip>
+                    <a:stretch>
+                      <a:fillRect/>
+                    </a:stretch>
+                  </pic:blipFill>
+                  <pic:spPr>
+                    <a:xfrm>
+                      <a:off x="0" y="0"/>
+                      <a:ext cx="2227834" cy="3969304"/>
+                    </a:xfrm>
+                    <a:prstGeom prst="rect">
+                      <a:avLst/>
+                    </a:prstGeom>
+                  </pic:spPr>
+                </pic:pic>
+              </a:graphicData>
+            </a:graphic>
+          </wp:inline>
+        </w:drawing>
+      </w:r>
+      <w:r>
+        <w:rPr>
+          <w:b/>
+          <w:noProof/>
+          <w:sz w:val="40"/>
+          <w:szCs w:val="40"/>
+          <w14:ligatures w14:val="standardContextual"/>
+        </w:rPr>
+        <w:drawing>
+          <wp:inline distT="0" distB="0" distL="0" distR="0" wp14:anchorId="766946F0" wp14:editId="42955D9F">
+            <wp:extent cx="2133468" cy="3801173"/>
+            <wp:effectExtent l="0" t="0" r="635" b="0"/>
+            <wp:docPr id="16" name="Picture 16" descr="Graphical user interface, application, Teams&#10;&#10;Description automatically generated"/>
+            <wp:cNvGraphicFramePr>
+              <a:graphicFrameLocks xmlns:a="http://schemas.openxmlformats.org/drawingml/2006/main" noChangeAspect="1"/>
+            </wp:cNvGraphicFramePr>
+            <a:graphic xmlns:a="http://schemas.openxmlformats.org/drawingml/2006/main">
+              <a:graphicData uri="http://schemas.openxmlformats.org/drawingml/2006/picture">
+                <pic:pic xmlns:pic="http://schemas.openxmlformats.org/drawingml/2006/picture">
+                  <pic:nvPicPr>
+                    <pic:cNvPr id="16" name="Picture 16" descr="Graphical user interface, application, Teams&#10;&#10;Description automatically generated"/>
+                    <pic:cNvPicPr/>
+                  </pic:nvPicPr>
+                  <pic:blipFill>
+                    <a:blip r:embed="rId8" cstate="print">
+                      <a:extLst>
+                        <a:ext uri="{28A0092B-C50C-407E-A947-70E740481C1C}">
+                          <a14:useLocalDpi xmlns:a14="http://schemas.microsoft.com/office/drawing/2010/main" val="0"/>
+                        </a:ext>
+                      </a:extLst>
+                    </a:blip>
+                    <a:stretch>
+                      <a:fillRect/>
+                    </a:stretch>
+                  </pic:blipFill>
+                  <pic:spPr>
+                    <a:xfrm>
+                      <a:off x="0" y="0"/>
+                      <a:ext cx="2167729" cy="3862216"/>
+                    </a:xfrm>
+                    <a:prstGeom prst="rect">
+                      <a:avLst/>
+                    </a:prstGeom>
+                  </pic:spPr>
+                </pic:pic>
+              </a:graphicData>
+            </a:graphic>
+          </wp:inline>
+        </w:drawing>
+      </w:r>
+      <w:r>
+        <w:rPr>
+          <w:b/>
+          <w:noProof/>
+          <w:sz w:val="40"/>
+          <w:szCs w:val="40"/>
+          <w14:ligatures w14:val="standardContextual"/>
+        </w:rPr>
+        <w:drawing>
+          <wp:inline distT="0" distB="0" distL="0" distR="0" wp14:anchorId="21E2EF9F" wp14:editId="7A4B6137">
+            <wp:extent cx="2133600" cy="3801409"/>
+            <wp:effectExtent l="0" t="0" r="0" b="0"/>
+            <wp:docPr id="15" name="Picture 15" descr="Graphical user interface, application&#10;&#10;Description automatically generated with medium confidence"/>
+            <wp:cNvGraphicFramePr>
+              <a:graphicFrameLocks xmlns:a="http://schemas.openxmlformats.org/drawingml/2006/main" noChangeAspect="1"/>
+            </wp:cNvGraphicFramePr>
+            <a:graphic xmlns:a="http://schemas.openxmlformats.org/drawingml/2006/main">
+              <a:graphicData uri="http://schemas.openxmlformats.org/drawingml/2006/picture">
+                <pic:pic xmlns:pic="http://schemas.openxmlformats.org/drawingml/2006/picture">
+                  <pic:nvPicPr>
+                    <pic:cNvPr id="15" name="Picture 15" descr="Graphical user interface, application&#10;&#10;Description automatically generated with medium confidence"/>
+                    <pic:cNvPicPr/>
+                  </pic:nvPicPr>
+                  <pic:blipFill>
+                    <a:blip r:embed="rId9" cstate="print">
+                      <a:extLst>
+                        <a:ext uri="{28A0092B-C50C-407E-A947-70E740481C1C}">
+                          <a14:useLocalDpi xmlns:a14="http://schemas.microsoft.com/office/drawing/2010/main" val="0"/>
+                        </a:ext>
+                      </a:extLst>
+                    </a:blip>
+                    <a:stretch>
+                      <a:fillRect/>
+                    </a:stretch>
+                  </pic:blipFill>
+                  <pic:spPr>
+                    <a:xfrm>
+                      <a:off x="0" y="0"/>
+                      <a:ext cx="2147951" cy="3826978"/>
+                    </a:xfrm>
+                    <a:prstGeom prst="rect">
+                      <a:avLst/>
+                    </a:prstGeom>
+                  </pic:spPr>
+                </pic:pic>
+              </a:graphicData>
+            </a:graphic>
+          </wp:inline>
+        </w:drawing>
+      </w:r>
+    </w:p>
+    <w:p>
+      <w:pPr>
+        <w:rPr>
+          <w:b/>
+        </w:rPr>
+      </w:pPr>
+      <w:r>
+        <w:rPr>
+          <w:b/>
+        </w:rPr>
+        <w:lastRenderedPageBreak/>
         <w:t xml:space="preserve">Part </w:t>
       </w:r>
       <w:r>
@@ -722,7 +1049,7 @@
                     <pic:cNvPicPr/>
                   </pic:nvPicPr>
                   <pic:blipFill>
-                    <a:blip r:embed="rId6"/>
+                    <a:blip r:embed="rId10"/>
                     <a:stretch>
                       <a:fillRect/>
                     </a:stretch>
@@ -742,15 +1069,281 @@
           </wp:inline>
         </w:drawing>
       </w:r>
-    </w:p>
-    <w:p>
       <w:r>
         <w:br w:type="page"/>
       </w:r>
     </w:p>
-    <w:p/>
-    <w:p/>
-    <w:p/>
+    <w:p>
+      <w:pPr>
+        <w:jc w:val="center"/>
+        <w:rPr>
+          <w:sz w:val="40"/>
+          <w:szCs w:val="40"/>
+        </w:rPr>
+      </w:pPr>
+      <w:r>
+        <w:rPr>
+          <w:sz w:val="40"/>
+          <w:szCs w:val="40"/>
+        </w:rPr>
+        <w:lastRenderedPageBreak/>
+        <w:t>Screenshots:</w:t>
+      </w:r>
+    </w:p>
+    <w:p>
+      <w:pPr>
+        <w:jc w:val="center"/>
+        <w:rPr>
+          <w:sz w:val="40"/>
+          <w:szCs w:val="40"/>
+        </w:rPr>
+      </w:pPr>
+      <w:r>
+        <w:rPr>
+          <w:noProof/>
+          <w:sz w:val="40"/>
+          <w:szCs w:val="40"/>
+          <w14:ligatures w14:val="standardContextual"/>
+        </w:rPr>
+        <w:drawing>
+          <wp:inline distT="0" distB="0" distL="0" distR="0" wp14:anchorId="6264E612" wp14:editId="2DA56495">
+            <wp:extent cx="1938867" cy="3454457"/>
+            <wp:effectExtent l="0" t="0" r="4445" b="0"/>
+            <wp:docPr id="8" name="Picture 8"/>
+            <wp:cNvGraphicFramePr>
+              <a:graphicFrameLocks xmlns:a="http://schemas.openxmlformats.org/drawingml/2006/main" noChangeAspect="1"/>
+            </wp:cNvGraphicFramePr>
+            <a:graphic xmlns:a="http://schemas.openxmlformats.org/drawingml/2006/main">
+              <a:graphicData uri="http://schemas.openxmlformats.org/drawingml/2006/picture">
+                <pic:pic xmlns:pic="http://schemas.openxmlformats.org/drawingml/2006/picture">
+                  <pic:nvPicPr>
+                    <pic:cNvPr id="8" name="Picture 8"/>
+                    <pic:cNvPicPr/>
+                  </pic:nvPicPr>
+                  <pic:blipFill>
+                    <a:blip r:embed="rId11" cstate="print">
+                      <a:extLst>
+                        <a:ext uri="{28A0092B-C50C-407E-A947-70E740481C1C}">
+                          <a14:useLocalDpi xmlns:a14="http://schemas.microsoft.com/office/drawing/2010/main" val="0"/>
+                        </a:ext>
+                      </a:extLst>
+                    </a:blip>
+                    <a:stretch>
+                      <a:fillRect/>
+                    </a:stretch>
+                  </pic:blipFill>
+                  <pic:spPr>
+                    <a:xfrm>
+                      <a:off x="0" y="0"/>
+                      <a:ext cx="1965580" cy="3502051"/>
+                    </a:xfrm>
+                    <a:prstGeom prst="rect">
+                      <a:avLst/>
+                    </a:prstGeom>
+                  </pic:spPr>
+                </pic:pic>
+              </a:graphicData>
+            </a:graphic>
+          </wp:inline>
+        </w:drawing>
+      </w:r>
+      <w:r>
+        <w:rPr>
+          <w:noProof/>
+          <w:sz w:val="40"/>
+          <w:szCs w:val="40"/>
+          <w14:ligatures w14:val="standardContextual"/>
+        </w:rPr>
+        <w:drawing>
+          <wp:inline distT="0" distB="0" distL="0" distR="0" wp14:anchorId="60EA5DAA" wp14:editId="6C3BF7F7">
+            <wp:extent cx="1929331" cy="3437467"/>
+            <wp:effectExtent l="0" t="0" r="1270" b="4445"/>
+            <wp:docPr id="9" name="Picture 9"/>
+            <wp:cNvGraphicFramePr>
+              <a:graphicFrameLocks xmlns:a="http://schemas.openxmlformats.org/drawingml/2006/main" noChangeAspect="1"/>
+            </wp:cNvGraphicFramePr>
+            <a:graphic xmlns:a="http://schemas.openxmlformats.org/drawingml/2006/main">
+              <a:graphicData uri="http://schemas.openxmlformats.org/drawingml/2006/picture">
+                <pic:pic xmlns:pic="http://schemas.openxmlformats.org/drawingml/2006/picture">
+                  <pic:nvPicPr>
+                    <pic:cNvPr id="9" name="Picture 9"/>
+                    <pic:cNvPicPr/>
+                  </pic:nvPicPr>
+                  <pic:blipFill>
+                    <a:blip r:embed="rId12" cstate="print">
+                      <a:extLst>
+                        <a:ext uri="{28A0092B-C50C-407E-A947-70E740481C1C}">
+                          <a14:useLocalDpi xmlns:a14="http://schemas.microsoft.com/office/drawing/2010/main" val="0"/>
+                        </a:ext>
+                      </a:extLst>
+                    </a:blip>
+                    <a:stretch>
+                      <a:fillRect/>
+                    </a:stretch>
+                  </pic:blipFill>
+                  <pic:spPr>
+                    <a:xfrm>
+                      <a:off x="0" y="0"/>
+                      <a:ext cx="1958034" cy="3488607"/>
+                    </a:xfrm>
+                    <a:prstGeom prst="rect">
+                      <a:avLst/>
+                    </a:prstGeom>
+                  </pic:spPr>
+                </pic:pic>
+              </a:graphicData>
+            </a:graphic>
+          </wp:inline>
+        </w:drawing>
+      </w:r>
+      <w:r>
+        <w:rPr>
+          <w:noProof/>
+          <w:sz w:val="40"/>
+          <w:szCs w:val="40"/>
+          <w14:ligatures w14:val="standardContextual"/>
+        </w:rPr>
+        <w:drawing>
+          <wp:inline distT="0" distB="0" distL="0" distR="0" wp14:anchorId="789C8516" wp14:editId="738BA965">
+            <wp:extent cx="1921510" cy="3423532"/>
+            <wp:effectExtent l="0" t="0" r="0" b="5715"/>
+            <wp:docPr id="10" name="Picture 10"/>
+            <wp:cNvGraphicFramePr>
+              <a:graphicFrameLocks xmlns:a="http://schemas.openxmlformats.org/drawingml/2006/main" noChangeAspect="1"/>
+            </wp:cNvGraphicFramePr>
+            <a:graphic xmlns:a="http://schemas.openxmlformats.org/drawingml/2006/main">
+              <a:graphicData uri="http://schemas.openxmlformats.org/drawingml/2006/picture">
+                <pic:pic xmlns:pic="http://schemas.openxmlformats.org/drawingml/2006/picture">
+                  <pic:nvPicPr>
+                    <pic:cNvPr id="10" name="Picture 10"/>
+                    <pic:cNvPicPr/>
+                  </pic:nvPicPr>
+                  <pic:blipFill>
+                    <a:blip r:embed="rId13" cstate="print">
+                      <a:extLst>
+                        <a:ext uri="{28A0092B-C50C-407E-A947-70E740481C1C}">
+                          <a14:useLocalDpi xmlns:a14="http://schemas.microsoft.com/office/drawing/2010/main" val="0"/>
+                        </a:ext>
+                      </a:extLst>
+                    </a:blip>
+                    <a:stretch>
+                      <a:fillRect/>
+                    </a:stretch>
+                  </pic:blipFill>
+                  <pic:spPr>
+                    <a:xfrm>
+                      <a:off x="0" y="0"/>
+                      <a:ext cx="1968229" cy="3506770"/>
+                    </a:xfrm>
+                    <a:prstGeom prst="rect">
+                      <a:avLst/>
+                    </a:prstGeom>
+                  </pic:spPr>
+                </pic:pic>
+              </a:graphicData>
+            </a:graphic>
+          </wp:inline>
+        </w:drawing>
+      </w:r>
+      <w:r>
+        <w:rPr>
+          <w:noProof/>
+          <w:sz w:val="40"/>
+          <w:szCs w:val="40"/>
+          <w14:ligatures w14:val="standardContextual"/>
+        </w:rPr>
+        <w:drawing>
+          <wp:inline distT="0" distB="0" distL="0" distR="0" wp14:anchorId="70CAE155" wp14:editId="21721D3F">
+            <wp:extent cx="2304743" cy="4106333"/>
+            <wp:effectExtent l="0" t="0" r="0" b="0"/>
+            <wp:docPr id="11" name="Picture 11"/>
+            <wp:cNvGraphicFramePr>
+              <a:graphicFrameLocks xmlns:a="http://schemas.openxmlformats.org/drawingml/2006/main" noChangeAspect="1"/>
+            </wp:cNvGraphicFramePr>
+            <a:graphic xmlns:a="http://schemas.openxmlformats.org/drawingml/2006/main">
+              <a:graphicData uri="http://schemas.openxmlformats.org/drawingml/2006/picture">
+                <pic:pic xmlns:pic="http://schemas.openxmlformats.org/drawingml/2006/picture">
+                  <pic:nvPicPr>
+                    <pic:cNvPr id="11" name="Picture 11"/>
+                    <pic:cNvPicPr/>
+                  </pic:nvPicPr>
+                  <pic:blipFill>
+                    <a:blip r:embed="rId14" cstate="print">
+                      <a:extLst>
+                        <a:ext uri="{28A0092B-C50C-407E-A947-70E740481C1C}">
+                          <a14:useLocalDpi xmlns:a14="http://schemas.microsoft.com/office/drawing/2010/main" val="0"/>
+                        </a:ext>
+                      </a:extLst>
+                    </a:blip>
+                    <a:stretch>
+                      <a:fillRect/>
+                    </a:stretch>
+                  </pic:blipFill>
+                  <pic:spPr>
+                    <a:xfrm>
+                      <a:off x="0" y="0"/>
+                      <a:ext cx="2317178" cy="4128488"/>
+                    </a:xfrm>
+                    <a:prstGeom prst="rect">
+                      <a:avLst/>
+                    </a:prstGeom>
+                  </pic:spPr>
+                </pic:pic>
+              </a:graphicData>
+            </a:graphic>
+          </wp:inline>
+        </w:drawing>
+      </w:r>
+      <w:r>
+        <w:rPr>
+          <w:noProof/>
+          <w:sz w:val="40"/>
+          <w:szCs w:val="40"/>
+          <w14:ligatures w14:val="standardContextual"/>
+        </w:rPr>
+        <w:drawing>
+          <wp:inline distT="0" distB="0" distL="0" distR="0" wp14:anchorId="24F1DAEA" wp14:editId="470E0F7A">
+            <wp:extent cx="2302934" cy="4103112"/>
+            <wp:effectExtent l="0" t="0" r="0" b="0"/>
+            <wp:docPr id="12" name="Picture 12"/>
+            <wp:cNvGraphicFramePr>
+              <a:graphicFrameLocks xmlns:a="http://schemas.openxmlformats.org/drawingml/2006/main" noChangeAspect="1"/>
+            </wp:cNvGraphicFramePr>
+            <a:graphic xmlns:a="http://schemas.openxmlformats.org/drawingml/2006/main">
+              <a:graphicData uri="http://schemas.openxmlformats.org/drawingml/2006/picture">
+                <pic:pic xmlns:pic="http://schemas.openxmlformats.org/drawingml/2006/picture">
+                  <pic:nvPicPr>
+                    <pic:cNvPr id="12" name="Picture 12"/>
+                    <pic:cNvPicPr/>
+                  </pic:nvPicPr>
+                  <pic:blipFill>
+                    <a:blip r:embed="rId15" cstate="print">
+                      <a:extLst>
+                        <a:ext uri="{28A0092B-C50C-407E-A947-70E740481C1C}">
+                          <a14:useLocalDpi xmlns:a14="http://schemas.microsoft.com/office/drawing/2010/main" val="0"/>
+                        </a:ext>
+                      </a:extLst>
+                    </a:blip>
+                    <a:stretch>
+                      <a:fillRect/>
+                    </a:stretch>
+                  </pic:blipFill>
+                  <pic:spPr>
+                    <a:xfrm>
+                      <a:off x="0" y="0"/>
+                      <a:ext cx="2314669" cy="4124020"/>
+                    </a:xfrm>
+                    <a:prstGeom prst="rect">
+                      <a:avLst/>
+                    </a:prstGeom>
+                  </pic:spPr>
+                </pic:pic>
+              </a:graphicData>
+            </a:graphic>
+          </wp:inline>
+        </w:drawing>
+      </w:r>
+    </w:p>
     <w:sectPr>
       <w:pgSz w:w="12240" w:h="15840"/>
       <w:pgMar w:top="1440" w:right="1440" w:bottom="1440" w:left="1440" w:header="720" w:footer="720" w:gutter="0"/>

</xml_diff>

<commit_message>
added github links to doc
</commit_message>
<xml_diff>
--- a/CS501_Fall2022 _Worksheet2.docx
+++ b/CS501_Fall2022 _Worksheet2.docx
@@ -259,14 +259,6 @@
         </w:rPr>
         <w:t>Remember only one submission per group.  Be sure to choose someone reliable to submit.</w:t>
       </w:r>
-    </w:p>
-    <w:p>
-      <w:pPr>
-        <w:ind w:left="-630"/>
-        <w:rPr>
-          <w:b/>
-        </w:rPr>
-      </w:pPr>
     </w:p>
     <w:p>
       <w:pPr>
@@ -419,7 +411,6 @@
         <w:ind w:left="0"/>
       </w:pPr>
       <w:r>
-        <w:lastRenderedPageBreak/>
         <w:t xml:space="preserve">Some routine things to do include setting the layout with </w:t>
       </w:r>
       <w:proofErr w:type="spellStart"/>
@@ -438,12 +429,6 @@
       <w:r>
         <w:t>.</w:t>
       </w:r>
-    </w:p>
-    <w:p>
-      <w:pPr>
-        <w:pStyle w:val="ListParagraph"/>
-        <w:ind w:left="0"/>
-      </w:pPr>
     </w:p>
     <w:p>
       <w:pPr>
@@ -458,6 +443,7 @@
         <w:rPr>
           <w:b/>
         </w:rPr>
+        <w:lastRenderedPageBreak/>
         <w:t>Why would a developer prefer to use Early vs. Late Binding of Events?</w:t>
       </w:r>
       <w:r>
@@ -641,6 +627,27 @@
           <w:b/>
         </w:rPr>
       </w:pPr>
+      <w:r>
+        <w:rPr>
+          <w:b/>
+        </w:rPr>
+        <w:t xml:space="preserve">GitHub Link: </w:t>
+      </w:r>
+      <w:hyperlink r:id="rId6" w:history="1">
+        <w:r>
+          <w:rPr>
+            <w:rStyle w:val="Hyperlink"/>
+            <w:b/>
+          </w:rPr>
+          <w:t>https://github.com/AlAuB/CalculatorP1</w:t>
+        </w:r>
+      </w:hyperlink>
+      <w:r>
+        <w:rPr>
+          <w:b/>
+        </w:rPr>
+        <w:t xml:space="preserve">  </w:t>
+      </w:r>
     </w:p>
     <w:p>
       <w:pPr>
@@ -727,6 +734,17 @@
         <w:ind w:left="-450"/>
         <w:rPr>
           <w:b/>
+        </w:rPr>
+      </w:pPr>
+    </w:p>
+    <w:p>
+      <w:pPr>
+        <w:ind w:left="-450"/>
+        <w:jc w:val="center"/>
+        <w:rPr>
+          <w:b/>
+          <w:sz w:val="40"/>
+          <w:szCs w:val="40"/>
         </w:rPr>
       </w:pPr>
     </w:p>
@@ -784,7 +802,7 @@
                     <pic:cNvPicPr/>
                   </pic:nvPicPr>
                   <pic:blipFill>
-                    <a:blip r:embed="rId6" cstate="print">
+                    <a:blip r:embed="rId7" cstate="print">
                       <a:extLst>
                         <a:ext uri="{28A0092B-C50C-407E-A947-70E740481C1C}">
                           <a14:useLocalDpi xmlns:a14="http://schemas.microsoft.com/office/drawing/2010/main" val="0"/>
@@ -834,7 +852,7 @@
                     <pic:cNvPicPr/>
                   </pic:nvPicPr>
                   <pic:blipFill>
-                    <a:blip r:embed="rId7" cstate="print">
+                    <a:blip r:embed="rId8" cstate="print">
                       <a:extLst>
                         <a:ext uri="{28A0092B-C50C-407E-A947-70E740481C1C}">
                           <a14:useLocalDpi xmlns:a14="http://schemas.microsoft.com/office/drawing/2010/main" val="0"/>
@@ -884,7 +902,7 @@
                     <pic:cNvPicPr/>
                   </pic:nvPicPr>
                   <pic:blipFill>
-                    <a:blip r:embed="rId8" cstate="print">
+                    <a:blip r:embed="rId9" cstate="print">
                       <a:extLst>
                         <a:ext uri="{28A0092B-C50C-407E-A947-70E740481C1C}">
                           <a14:useLocalDpi xmlns:a14="http://schemas.microsoft.com/office/drawing/2010/main" val="0"/>
@@ -934,7 +952,7 @@
                     <pic:cNvPicPr/>
                   </pic:nvPicPr>
                   <pic:blipFill>
-                    <a:blip r:embed="rId9" cstate="print">
+                    <a:blip r:embed="rId10" cstate="print">
                       <a:extLst>
                         <a:ext uri="{28A0092B-C50C-407E-A947-70E740481C1C}">
                           <a14:useLocalDpi xmlns:a14="http://schemas.microsoft.com/office/drawing/2010/main" val="0"/>
@@ -1049,7 +1067,7 @@
                     <pic:cNvPicPr/>
                   </pic:nvPicPr>
                   <pic:blipFill>
-                    <a:blip r:embed="rId10"/>
+                    <a:blip r:embed="rId11"/>
                     <a:stretch>
                       <a:fillRect/>
                     </a:stretch>
@@ -1069,6 +1087,44 @@
           </wp:inline>
         </w:drawing>
       </w:r>
+    </w:p>
+    <w:p/>
+    <w:p>
+      <w:pPr>
+        <w:rPr>
+          <w:b/>
+          <w:bCs/>
+        </w:rPr>
+      </w:pPr>
+      <w:r>
+        <w:rPr>
+          <w:b/>
+          <w:bCs/>
+        </w:rPr>
+        <w:t xml:space="preserve">GitHub Link: </w:t>
+      </w:r>
+      <w:hyperlink r:id="rId12" w:history="1">
+        <w:r>
+          <w:rPr>
+            <w:rStyle w:val="Hyperlink"/>
+            <w:b/>
+            <w:bCs/>
+          </w:rPr>
+          <w:t>https://github.com/AlxWang9966/WorkSheet_2</w:t>
+        </w:r>
+      </w:hyperlink>
+      <w:r>
+        <w:rPr>
+          <w:b/>
+          <w:bCs/>
+        </w:rPr>
+        <w:t xml:space="preserve"> </w:t>
+      </w:r>
+    </w:p>
+    <w:p>
+      <w:r>
+        <w:t xml:space="preserve"> </w:t>
+      </w:r>
       <w:r>
         <w:br w:type="page"/>
       </w:r>
@@ -1121,7 +1177,7 @@
                     <pic:cNvPicPr/>
                   </pic:nvPicPr>
                   <pic:blipFill>
-                    <a:blip r:embed="rId11" cstate="print">
+                    <a:blip r:embed="rId13" cstate="print">
                       <a:extLst>
                         <a:ext uri="{28A0092B-C50C-407E-A947-70E740481C1C}">
                           <a14:useLocalDpi xmlns:a14="http://schemas.microsoft.com/office/drawing/2010/main" val="0"/>
@@ -1170,7 +1226,7 @@
                     <pic:cNvPicPr/>
                   </pic:nvPicPr>
                   <pic:blipFill>
-                    <a:blip r:embed="rId12" cstate="print">
+                    <a:blip r:embed="rId14" cstate="print">
                       <a:extLst>
                         <a:ext uri="{28A0092B-C50C-407E-A947-70E740481C1C}">
                           <a14:useLocalDpi xmlns:a14="http://schemas.microsoft.com/office/drawing/2010/main" val="0"/>
@@ -1219,7 +1275,7 @@
                     <pic:cNvPicPr/>
                   </pic:nvPicPr>
                   <pic:blipFill>
-                    <a:blip r:embed="rId13" cstate="print">
+                    <a:blip r:embed="rId15" cstate="print">
                       <a:extLst>
                         <a:ext uri="{28A0092B-C50C-407E-A947-70E740481C1C}">
                           <a14:useLocalDpi xmlns:a14="http://schemas.microsoft.com/office/drawing/2010/main" val="0"/>
@@ -1268,7 +1324,7 @@
                     <pic:cNvPicPr/>
                   </pic:nvPicPr>
                   <pic:blipFill>
-                    <a:blip r:embed="rId14" cstate="print">
+                    <a:blip r:embed="rId16" cstate="print">
                       <a:extLst>
                         <a:ext uri="{28A0092B-C50C-407E-A947-70E740481C1C}">
                           <a14:useLocalDpi xmlns:a14="http://schemas.microsoft.com/office/drawing/2010/main" val="0"/>
@@ -1317,7 +1373,7 @@
                     <pic:cNvPicPr/>
                   </pic:nvPicPr>
                   <pic:blipFill>
-                    <a:blip r:embed="rId15" cstate="print">
+                    <a:blip r:embed="rId17" cstate="print">
                       <a:extLst>
                         <a:ext uri="{28A0092B-C50C-407E-A947-70E740481C1C}">
                           <a14:useLocalDpi xmlns:a14="http://schemas.microsoft.com/office/drawing/2010/main" val="0"/>
@@ -1640,7 +1696,7 @@
   <w:docDefaults>
     <w:rPrDefault>
       <w:rPr>
-        <w:rFonts w:asciiTheme="minorHAnsi" w:eastAsiaTheme="minorHAnsi" w:hAnsiTheme="minorHAnsi" w:cstheme="minorBidi"/>
+        <w:rFonts w:asciiTheme="minorHAnsi" w:eastAsia="SimSun" w:hAnsiTheme="minorHAnsi" w:cstheme="minorBidi"/>
         <w:kern w:val="2"/>
         <w:sz w:val="24"/>
         <w:szCs w:val="24"/>
@@ -2077,6 +2133,27 @@
       <w:contextualSpacing/>
     </w:pPr>
   </w:style>
+  <w:style w:type="character" w:styleId="Hyperlink">
+    <w:name w:val="Hyperlink"/>
+    <w:basedOn w:val="DefaultParagraphFont"/>
+    <w:uiPriority w:val="99"/>
+    <w:unhideWhenUsed/>
+    <w:rsid w:val="00713359"/>
+    <w:rPr>
+      <w:color w:val="0563C1" w:themeColor="hyperlink"/>
+      <w:u w:val="single"/>
+    </w:rPr>
+  </w:style>
+  <w:style w:type="character" w:styleId="UnresolvedMention">
+    <w:name w:val="Unresolved Mention"/>
+    <w:basedOn w:val="DefaultParagraphFont"/>
+    <w:uiPriority w:val="99"/>
+    <w:rsid w:val="00713359"/>
+    <w:rPr>
+      <w:color w:val="605E5C"/>
+      <w:shd w:val="clear" w:color="auto" w:fill="E1DFDD"/>
+    </w:rPr>
+  </w:style>
 </w:styles>
 </file>
 

</xml_diff>

<commit_message>
updated docx with links to just the .java and .xml file folders
</commit_message>
<xml_diff>
--- a/CS501_Fall2022 _Worksheet2.docx
+++ b/CS501_Fall2022 _Worksheet2.docx
@@ -633,7 +633,47 @@
         </w:rPr>
         <w:t xml:space="preserve">GitHub Link: </w:t>
       </w:r>
+    </w:p>
+    <w:p>
+      <w:pPr>
+        <w:ind w:left="-450"/>
+        <w:rPr>
+          <w:b/>
+        </w:rPr>
+      </w:pPr>
+      <w:r>
+        <w:rPr>
+          <w:rFonts w:hint="eastAsia"/>
+          <w:b/>
+          <w:lang w:eastAsia="zh-CN"/>
+        </w:rPr>
+        <w:t>.</w:t>
+      </w:r>
+      <w:r>
+        <w:rPr>
+          <w:b/>
+          <w:lang w:eastAsia="zh-CN"/>
+        </w:rPr>
+        <w:t xml:space="preserve">java and .xml files: </w:t>
+      </w:r>
       <w:hyperlink r:id="rId6" w:history="1">
+        <w:r>
+          <w:rPr>
+            <w:rStyle w:val="Hyperlink"/>
+            <w:b/>
+            <w:lang w:eastAsia="zh-CN"/>
+          </w:rPr>
+          <w:t>https://github.com/AlxWang9966/WorkSheet_2/tree/master/Wksht2_part2_hwfiles</w:t>
+        </w:r>
+      </w:hyperlink>
+      <w:r>
+        <w:rPr>
+          <w:b/>
+          <w:lang w:eastAsia="zh-CN"/>
+        </w:rPr>
+        <w:t xml:space="preserve"> all files : </w:t>
+      </w:r>
+      <w:hyperlink r:id="rId7" w:history="1">
         <w:r>
           <w:rPr>
             <w:rStyle w:val="Hyperlink"/>
@@ -723,24 +763,6 @@
     </w:p>
     <w:p>
       <w:pPr>
-        <w:ind w:left="-450"/>
-        <w:rPr>
-          <w:b/>
-        </w:rPr>
-      </w:pPr>
-    </w:p>
-    <w:p>
-      <w:pPr>
-        <w:ind w:left="-450"/>
-        <w:rPr>
-          <w:b/>
-        </w:rPr>
-      </w:pPr>
-    </w:p>
-    <w:p>
-      <w:pPr>
-        <w:ind w:left="-450"/>
-        <w:jc w:val="center"/>
         <w:rPr>
           <w:b/>
           <w:sz w:val="40"/>
@@ -802,7 +824,7 @@
                     <pic:cNvPicPr/>
                   </pic:nvPicPr>
                   <pic:blipFill>
-                    <a:blip r:embed="rId7" cstate="print">
+                    <a:blip r:embed="rId8" cstate="print">
                       <a:extLst>
                         <a:ext uri="{28A0092B-C50C-407E-A947-70E740481C1C}">
                           <a14:useLocalDpi xmlns:a14="http://schemas.microsoft.com/office/drawing/2010/main" val="0"/>
@@ -852,7 +874,7 @@
                     <pic:cNvPicPr/>
                   </pic:nvPicPr>
                   <pic:blipFill>
-                    <a:blip r:embed="rId8" cstate="print">
+                    <a:blip r:embed="rId9" cstate="print">
                       <a:extLst>
                         <a:ext uri="{28A0092B-C50C-407E-A947-70E740481C1C}">
                           <a14:useLocalDpi xmlns:a14="http://schemas.microsoft.com/office/drawing/2010/main" val="0"/>
@@ -902,7 +924,7 @@
                     <pic:cNvPicPr/>
                   </pic:nvPicPr>
                   <pic:blipFill>
-                    <a:blip r:embed="rId9" cstate="print">
+                    <a:blip r:embed="rId10" cstate="print">
                       <a:extLst>
                         <a:ext uri="{28A0092B-C50C-407E-A947-70E740481C1C}">
                           <a14:useLocalDpi xmlns:a14="http://schemas.microsoft.com/office/drawing/2010/main" val="0"/>
@@ -952,7 +974,7 @@
                     <pic:cNvPicPr/>
                   </pic:nvPicPr>
                   <pic:blipFill>
-                    <a:blip r:embed="rId10" cstate="print">
+                    <a:blip r:embed="rId11" cstate="print">
                       <a:extLst>
                         <a:ext uri="{28A0092B-C50C-407E-A947-70E740481C1C}">
                           <a14:useLocalDpi xmlns:a14="http://schemas.microsoft.com/office/drawing/2010/main" val="0"/>
@@ -1067,7 +1089,7 @@
                     <pic:cNvPicPr/>
                   </pic:nvPicPr>
                   <pic:blipFill>
-                    <a:blip r:embed="rId11"/>
+                    <a:blip r:embed="rId12"/>
                     <a:stretch>
                       <a:fillRect/>
                     </a:stretch>
@@ -1103,7 +1125,61 @@
         </w:rPr>
         <w:t xml:space="preserve">GitHub Link: </w:t>
       </w:r>
-      <w:hyperlink r:id="rId12" w:history="1">
+    </w:p>
+    <w:p>
+      <w:pPr>
+        <w:rPr>
+          <w:b/>
+          <w:bCs/>
+        </w:rPr>
+      </w:pPr>
+      <w:r>
+        <w:rPr>
+          <w:b/>
+          <w:bCs/>
+        </w:rPr>
+        <w:t xml:space="preserve">.java and .xml files: </w:t>
+      </w:r>
+      <w:hyperlink r:id="rId13" w:history="1">
+        <w:r>
+          <w:rPr>
+            <w:rStyle w:val="Hyperlink"/>
+            <w:b/>
+            <w:bCs/>
+          </w:rPr>
+          <w:t>https://github.com/AlxWang9966/WorkSheet_2/tree/master/Wksht2_part3_hwfiles</w:t>
+        </w:r>
+      </w:hyperlink>
+      <w:r>
+        <w:rPr>
+          <w:b/>
+          <w:bCs/>
+        </w:rPr>
+        <w:t xml:space="preserve"> </w:t>
+      </w:r>
+    </w:p>
+    <w:p>
+      <w:pPr>
+        <w:rPr>
+          <w:b/>
+          <w:bCs/>
+        </w:rPr>
+      </w:pPr>
+      <w:r>
+        <w:rPr>
+          <w:b/>
+          <w:bCs/>
+        </w:rPr>
+        <w:t>a</w:t>
+      </w:r>
+      <w:r>
+        <w:rPr>
+          <w:b/>
+          <w:bCs/>
+        </w:rPr>
+        <w:t xml:space="preserve">ll files: </w:t>
+      </w:r>
+      <w:hyperlink r:id="rId14" w:history="1">
         <w:r>
           <w:rPr>
             <w:rStyle w:val="Hyperlink"/>
@@ -1177,7 +1253,7 @@
                     <pic:cNvPicPr/>
                   </pic:nvPicPr>
                   <pic:blipFill>
-                    <a:blip r:embed="rId13" cstate="print">
+                    <a:blip r:embed="rId15" cstate="print">
                       <a:extLst>
                         <a:ext uri="{28A0092B-C50C-407E-A947-70E740481C1C}">
                           <a14:useLocalDpi xmlns:a14="http://schemas.microsoft.com/office/drawing/2010/main" val="0"/>
@@ -1226,7 +1302,7 @@
                     <pic:cNvPicPr/>
                   </pic:nvPicPr>
                   <pic:blipFill>
-                    <a:blip r:embed="rId14" cstate="print">
+                    <a:blip r:embed="rId16" cstate="print">
                       <a:extLst>
                         <a:ext uri="{28A0092B-C50C-407E-A947-70E740481C1C}">
                           <a14:useLocalDpi xmlns:a14="http://schemas.microsoft.com/office/drawing/2010/main" val="0"/>
@@ -1275,7 +1351,7 @@
                     <pic:cNvPicPr/>
                   </pic:nvPicPr>
                   <pic:blipFill>
-                    <a:blip r:embed="rId15" cstate="print">
+                    <a:blip r:embed="rId17" cstate="print">
                       <a:extLst>
                         <a:ext uri="{28A0092B-C50C-407E-A947-70E740481C1C}">
                           <a14:useLocalDpi xmlns:a14="http://schemas.microsoft.com/office/drawing/2010/main" val="0"/>
@@ -1324,7 +1400,7 @@
                     <pic:cNvPicPr/>
                   </pic:nvPicPr>
                   <pic:blipFill>
-                    <a:blip r:embed="rId16" cstate="print">
+                    <a:blip r:embed="rId18" cstate="print">
                       <a:extLst>
                         <a:ext uri="{28A0092B-C50C-407E-A947-70E740481C1C}">
                           <a14:useLocalDpi xmlns:a14="http://schemas.microsoft.com/office/drawing/2010/main" val="0"/>
@@ -1373,7 +1449,7 @@
                     <pic:cNvPicPr/>
                   </pic:nvPicPr>
                   <pic:blipFill>
-                    <a:blip r:embed="rId17" cstate="print">
+                    <a:blip r:embed="rId19" cstate="print">
                       <a:extLst>
                         <a:ext uri="{28A0092B-C50C-407E-A947-70E740481C1C}">
                           <a14:useLocalDpi xmlns:a14="http://schemas.microsoft.com/office/drawing/2010/main" val="0"/>
@@ -2154,6 +2230,18 @@
       <w:shd w:val="clear" w:color="auto" w:fill="E1DFDD"/>
     </w:rPr>
   </w:style>
+  <w:style w:type="character" w:styleId="FollowedHyperlink">
+    <w:name w:val="FollowedHyperlink"/>
+    <w:basedOn w:val="DefaultParagraphFont"/>
+    <w:uiPriority w:val="99"/>
+    <w:semiHidden/>
+    <w:unhideWhenUsed/>
+    <w:rsid w:val="0011218F"/>
+    <w:rPr>
+      <w:color w:val="954F72" w:themeColor="followedHyperlink"/>
+      <w:u w:val="single"/>
+    </w:rPr>
+  </w:style>
 </w:styles>
 </file>
 

</xml_diff>